<commit_message>
Update invoice generation to save with customer name and remove temporary files
</commit_message>
<xml_diff>
--- a/invoice.docx
+++ b/invoice.docx
@@ -134,86 +134,50 @@
                 <w:sz w:val="20"/>
                 <w:szCs w:val="20"/>
               </w:rPr>
-              <w:t>{{</w:t>
-            </w:r>
-            <w:proofErr w:type="spellStart"/>
-            <w:r>
+              <w:t>{{billing_date}}</w:t>
+            </w:r>
+          </w:p>
+        </w:tc>
+        <w:tc>
+          <w:tcPr>
+            <w:tcW w:w="4394" w:type="dxa"/>
+          </w:tcPr>
+          <w:p>
+            <w:pPr>
+              <w:cnfStyle w:val="000000100000" w:firstRow="0" w:lastRow="0" w:firstColumn="0" w:lastColumn="0" w:oddVBand="0" w:evenVBand="0" w:oddHBand="1" w:evenHBand="0" w:firstRowFirstColumn="0" w:firstRowLastColumn="0" w:lastRowFirstColumn="0" w:lastRowLastColumn="0"/>
+            </w:pPr>
+          </w:p>
+        </w:tc>
+      </w:tr>
+      <w:tr>
+        <w:tc>
+          <w:tcPr>
+            <w:cnfStyle w:val="001000000000" w:firstRow="0" w:lastRow="0" w:firstColumn="1" w:lastColumn="0" w:oddVBand="0" w:evenVBand="0" w:oddHBand="0" w:evenHBand="0" w:firstRowFirstColumn="0" w:firstRowLastColumn="0" w:lastRowFirstColumn="0" w:lastRowLastColumn="0"/>
+            <w:tcW w:w="5949" w:type="dxa"/>
+          </w:tcPr>
+          <w:p>
+            <w:pPr>
               <w:rPr>
                 <w:rFonts w:ascii="Helvetica" w:hAnsi="Helvetica"/>
                 <w:sz w:val="20"/>
                 <w:szCs w:val="20"/>
               </w:rPr>
-              <w:t>billing_date</w:t>
-            </w:r>
-            <w:proofErr w:type="spellEnd"/>
+            </w:pPr>
             <w:r>
               <w:rPr>
                 <w:rFonts w:ascii="Helvetica" w:hAnsi="Helvetica"/>
                 <w:sz w:val="20"/>
                 <w:szCs w:val="20"/>
               </w:rPr>
-              <w:t>}}</w:t>
-            </w:r>
-          </w:p>
-        </w:tc>
-        <w:tc>
-          <w:tcPr>
-            <w:tcW w:w="4394" w:type="dxa"/>
-          </w:tcPr>
-          <w:p>
-            <w:pPr>
-              <w:cnfStyle w:val="000000100000" w:firstRow="0" w:lastRow="0" w:firstColumn="0" w:lastColumn="0" w:oddVBand="0" w:evenVBand="0" w:oddHBand="1" w:evenHBand="0" w:firstRowFirstColumn="0" w:firstRowLastColumn="0" w:lastRowFirstColumn="0" w:lastRowLastColumn="0"/>
-            </w:pPr>
-          </w:p>
-        </w:tc>
-      </w:tr>
-      <w:tr>
-        <w:tc>
-          <w:tcPr>
-            <w:cnfStyle w:val="001000000000" w:firstRow="0" w:lastRow="0" w:firstColumn="1" w:lastColumn="0" w:oddVBand="0" w:evenVBand="0" w:oddHBand="0" w:evenHBand="0" w:firstRowFirstColumn="0" w:firstRowLastColumn="0" w:lastRowFirstColumn="0" w:lastRowLastColumn="0"/>
-            <w:tcW w:w="5949" w:type="dxa"/>
-          </w:tcPr>
-          <w:p>
-            <w:pPr>
+              <w:t xml:space="preserve">Billing Time: </w:t>
+            </w:r>
+            <w:r>
               <w:rPr>
                 <w:rFonts w:ascii="Helvetica" w:hAnsi="Helvetica"/>
                 <w:sz w:val="20"/>
                 <w:szCs w:val="20"/>
               </w:rPr>
-            </w:pPr>
-            <w:r>
-              <w:rPr>
-                <w:rFonts w:ascii="Helvetica" w:hAnsi="Helvetica"/>
-                <w:sz w:val="20"/>
-                <w:szCs w:val="20"/>
-              </w:rPr>
-              <w:t xml:space="preserve">Billing Time: </w:t>
-            </w:r>
-            <w:r>
-              <w:rPr>
-                <w:rFonts w:ascii="Helvetica" w:hAnsi="Helvetica"/>
-                <w:sz w:val="20"/>
-                <w:szCs w:val="20"/>
-              </w:rPr>
-              <w:t>{{</w:t>
-            </w:r>
-            <w:proofErr w:type="spellStart"/>
-            <w:r>
-              <w:rPr>
-                <w:rFonts w:ascii="Helvetica" w:hAnsi="Helvetica"/>
-                <w:sz w:val="20"/>
-                <w:szCs w:val="20"/>
-              </w:rPr>
-              <w:t>billing_time</w:t>
-            </w:r>
-            <w:proofErr w:type="spellEnd"/>
-            <w:r>
-              <w:rPr>
-                <w:rFonts w:ascii="Helvetica" w:hAnsi="Helvetica"/>
-                <w:sz w:val="20"/>
-                <w:szCs w:val="20"/>
-              </w:rPr>
-              <w:t>}}</w:t>
+              <w:t>{{billing_time}}</w:t>
             </w:r>
           </w:p>
         </w:tc>
@@ -230,15 +194,7 @@
               <w:t xml:space="preserve">Invoice No: </w:t>
             </w:r>
             <w:r>
-              <w:t>{{</w:t>
-            </w:r>
-            <w:proofErr w:type="spellStart"/>
-            <w:r>
-              <w:t>invoice_no</w:t>
-            </w:r>
-            <w:proofErr w:type="spellEnd"/>
-            <w:r>
-              <w:t>}}</w:t>
+              <w:t>{{invoice_no}}</w:t>
             </w:r>
           </w:p>
         </w:tc>
@@ -283,15 +239,7 @@
               <w:t>Billed By:</w:t>
             </w:r>
             <w:r>
-              <w:t xml:space="preserve"> {{</w:t>
-            </w:r>
-            <w:proofErr w:type="spellStart"/>
-            <w:r>
-              <w:t>biller_name</w:t>
-            </w:r>
-            <w:proofErr w:type="spellEnd"/>
-            <w:r>
-              <w:t>}}</w:t>
+              <w:t xml:space="preserve"> {{biller_name}}</w:t>
             </w:r>
             <w:r>
               <w:t xml:space="preserve"> </w:t>
@@ -324,34 +272,8 @@
                 <w:sz w:val="20"/>
                 <w:szCs w:val="20"/>
               </w:rPr>
-              <w:t>Address:</w:t>
-            </w:r>
-            <w:r>
-              <w:rPr>
-                <w:rFonts w:ascii="Helvetica" w:hAnsi="Helvetica"/>
-                <w:sz w:val="20"/>
-                <w:szCs w:val="20"/>
-              </w:rPr>
-              <w:t xml:space="preserve"> Excel Engineering College,</w:t>
-            </w:r>
-            <w:r>
-              <w:rPr>
-                <w:rFonts w:ascii="Helvetica" w:hAnsi="Helvetica"/>
-                <w:sz w:val="20"/>
-                <w:szCs w:val="20"/>
-              </w:rPr>
-              <w:t xml:space="preserve"> Excel TBI, Namakkal, </w:t>
-            </w:r>
-            <w:proofErr w:type="spellStart"/>
-            <w:r>
-              <w:rPr>
-                <w:rFonts w:ascii="Helvetica" w:hAnsi="Helvetica"/>
-                <w:sz w:val="20"/>
-                <w:szCs w:val="20"/>
-              </w:rPr>
-              <w:t>TamilNadu</w:t>
-            </w:r>
-            <w:proofErr w:type="spellEnd"/>
+              <w:t>Address: Excel Engineering College, Excel TBI, Namakkal, TamilNadu</w:t>
+            </w:r>
             <w:r>
               <w:rPr>
                 <w:rFonts w:ascii="Helvetica" w:hAnsi="Helvetica"/>
@@ -430,15 +352,7 @@
               <w:cnfStyle w:val="000000100000" w:firstRow="0" w:lastRow="0" w:firstColumn="0" w:lastColumn="0" w:oddVBand="0" w:evenVBand="0" w:oddHBand="1" w:evenHBand="0" w:firstRowFirstColumn="0" w:firstRowLastColumn="0" w:lastRowFirstColumn="0" w:lastRowLastColumn="0"/>
             </w:pPr>
             <w:r>
-              <w:t>{{</w:t>
-            </w:r>
-            <w:proofErr w:type="spellStart"/>
-            <w:r>
-              <w:t>business_name</w:t>
-            </w:r>
-            <w:proofErr w:type="spellEnd"/>
-            <w:r>
-              <w:t>}}</w:t>
+              <w:t>{{business_name}}</w:t>
             </w:r>
           </w:p>
         </w:tc>
@@ -467,15 +381,7 @@
               <w:cnfStyle w:val="000000000000" w:firstRow="0" w:lastRow="0" w:firstColumn="0" w:lastColumn="0" w:oddVBand="0" w:evenVBand="0" w:oddHBand="0" w:evenHBand="0" w:firstRowFirstColumn="0" w:firstRowLastColumn="0" w:lastRowFirstColumn="0" w:lastRowLastColumn="0"/>
             </w:pPr>
             <w:r>
-              <w:t>{{</w:t>
-            </w:r>
-            <w:proofErr w:type="spellStart"/>
-            <w:r>
-              <w:t>customer_name</w:t>
-            </w:r>
-            <w:proofErr w:type="spellEnd"/>
-            <w:r>
-              <w:t>}}</w:t>
+              <w:t>{{customer_name}}</w:t>
             </w:r>
           </w:p>
         </w:tc>
@@ -504,15 +410,7 @@
               <w:cnfStyle w:val="000000100000" w:firstRow="0" w:lastRow="0" w:firstColumn="0" w:lastColumn="0" w:oddVBand="0" w:evenVBand="0" w:oddHBand="1" w:evenHBand="0" w:firstRowFirstColumn="0" w:firstRowLastColumn="0" w:lastRowFirstColumn="0" w:lastRowLastColumn="0"/>
             </w:pPr>
             <w:r>
-              <w:t>{{</w:t>
-            </w:r>
-            <w:proofErr w:type="spellStart"/>
-            <w:r>
-              <w:t>customer_address</w:t>
-            </w:r>
-            <w:proofErr w:type="spellEnd"/>
-            <w:r>
-              <w:t>}}</w:t>
+              <w:t>{{customer_address}}</w:t>
             </w:r>
           </w:p>
         </w:tc>
@@ -527,10 +425,10 @@
         <w:tblLook w:val="04A0" w:firstRow="1" w:lastRow="0" w:firstColumn="1" w:lastColumn="0" w:noHBand="0" w:noVBand="1"/>
       </w:tblPr>
       <w:tblGrid>
-        <w:gridCol w:w="851"/>
-        <w:gridCol w:w="4106"/>
-        <w:gridCol w:w="2548"/>
-        <w:gridCol w:w="2843"/>
+        <w:gridCol w:w="1485"/>
+        <w:gridCol w:w="3799"/>
+        <w:gridCol w:w="2341"/>
+        <w:gridCol w:w="2723"/>
       </w:tblGrid>
       <w:tr>
         <w:trPr>
@@ -560,6 +458,10 @@
           <w:p>
             <w:pPr>
               <w:cnfStyle w:val="100000000000" w:firstRow="1" w:lastRow="0" w:firstColumn="0" w:lastColumn="0" w:oddVBand="0" w:evenVBand="0" w:oddHBand="0" w:evenHBand="0" w:firstRowFirstColumn="0" w:firstRowLastColumn="0" w:lastRowFirstColumn="0" w:lastRowLastColumn="0"/>
+              <w:rPr>
+                <w:b w:val="0"/>
+                <w:bCs w:val="0"/>
+              </w:rPr>
             </w:pPr>
             <w:r>
               <w:t>Service Description</w:t>
@@ -590,6 +492,114 @@
             <w:r>
               <w:t>Price</w:t>
             </w:r>
+          </w:p>
+        </w:tc>
+      </w:tr>
+      <w:tr>
+        <w:trPr>
+          <w:cnfStyle w:val="000000100000" w:firstRow="0" w:lastRow="0" w:firstColumn="0" w:lastColumn="0" w:oddVBand="0" w:evenVBand="0" w:oddHBand="1" w:evenHBand="0" w:firstRowFirstColumn="0" w:firstRowLastColumn="0" w:lastRowFirstColumn="0" w:lastRowLastColumn="0"/>
+          <w:trHeight w:val="276"/>
+        </w:trPr>
+        <w:tc>
+          <w:tcPr>
+            <w:cnfStyle w:val="001000000000" w:firstRow="0" w:lastRow="0" w:firstColumn="1" w:lastColumn="0" w:oddVBand="0" w:evenVBand="0" w:oddHBand="0" w:evenHBand="0" w:firstRowFirstColumn="0" w:firstRowLastColumn="0" w:lastRowFirstColumn="0" w:lastRowLastColumn="0"/>
+            <w:tcW w:w="851" w:type="dxa"/>
+          </w:tcPr>
+          <w:p>
+            <w:r>
+              <w:t xml:space="preserve">{% for service in </w:t>
+            </w:r>
+            <w:r>
+              <w:t>service_desc</w:t>
+            </w:r>
+            <w:r>
+              <w:t xml:space="preserve"> %}</w:t>
+            </w:r>
+          </w:p>
+        </w:tc>
+        <w:tc>
+          <w:tcPr>
+            <w:tcW w:w="4106" w:type="dxa"/>
+          </w:tcPr>
+          <w:p>
+            <w:pPr>
+              <w:cnfStyle w:val="000000100000" w:firstRow="0" w:lastRow="0" w:firstColumn="0" w:lastColumn="0" w:oddVBand="0" w:evenVBand="0" w:oddHBand="1" w:evenHBand="0" w:firstRowFirstColumn="0" w:firstRowLastColumn="0" w:lastRowFirstColumn="0" w:lastRowLastColumn="0"/>
+            </w:pPr>
+            <w:r>
+              <w:t xml:space="preserve">{% for service in </w:t>
+            </w:r>
+            <w:r>
+              <w:t>service_desc</w:t>
+            </w:r>
+            <w:r>
+              <w:t xml:space="preserve"> %}</w:t>
+            </w:r>
+          </w:p>
+        </w:tc>
+        <w:tc>
+          <w:tcPr>
+            <w:tcW w:w="2548" w:type="dxa"/>
+          </w:tcPr>
+          <w:p>
+            <w:pPr>
+              <w:cnfStyle w:val="000000100000" w:firstRow="0" w:lastRow="0" w:firstColumn="0" w:lastColumn="0" w:oddVBand="0" w:evenVBand="0" w:oddHBand="1" w:evenHBand="0" w:firstRowFirstColumn="0" w:firstRowLastColumn="0" w:lastRowFirstColumn="0" w:lastRowLastColumn="0"/>
+            </w:pPr>
+          </w:p>
+        </w:tc>
+        <w:tc>
+          <w:tcPr>
+            <w:tcW w:w="2843" w:type="dxa"/>
+          </w:tcPr>
+          <w:p>
+            <w:pPr>
+              <w:cnfStyle w:val="000000100000" w:firstRow="0" w:lastRow="0" w:firstColumn="0" w:lastColumn="0" w:oddVBand="0" w:evenVBand="0" w:oddHBand="1" w:evenHBand="0" w:firstRowFirstColumn="0" w:firstRowLastColumn="0" w:lastRowFirstColumn="0" w:lastRowLastColumn="0"/>
+            </w:pPr>
+          </w:p>
+        </w:tc>
+      </w:tr>
+      <w:tr>
+        <w:tc>
+          <w:tcPr>
+            <w:cnfStyle w:val="001000000000" w:firstRow="0" w:lastRow="0" w:firstColumn="1" w:lastColumn="0" w:oddVBand="0" w:evenVBand="0" w:oddHBand="0" w:evenHBand="0" w:firstRowFirstColumn="0" w:firstRowLastColumn="0" w:lastRowFirstColumn="0" w:lastRowLastColumn="0"/>
+            <w:tcW w:w="851" w:type="dxa"/>
+          </w:tcPr>
+          <w:p>
+            <w:r>
+              <w:t>{{loop.index}}</w:t>
+            </w:r>
+          </w:p>
+        </w:tc>
+        <w:tc>
+          <w:tcPr>
+            <w:tcW w:w="4106" w:type="dxa"/>
+          </w:tcPr>
+          <w:p>
+            <w:pPr>
+              <w:cnfStyle w:val="000000000000" w:firstRow="0" w:lastRow="0" w:firstColumn="0" w:lastColumn="0" w:oddVBand="0" w:evenVBand="0" w:oddHBand="0" w:evenHBand="0" w:firstRowFirstColumn="0" w:firstRowLastColumn="0" w:lastRowFirstColumn="0" w:lastRowLastColumn="0"/>
+            </w:pPr>
+            <w:r>
+              <w:t>{{service}}</w:t>
+            </w:r>
+          </w:p>
+        </w:tc>
+        <w:tc>
+          <w:tcPr>
+            <w:tcW w:w="2548" w:type="dxa"/>
+          </w:tcPr>
+          <w:p>
+            <w:pPr>
+              <w:cnfStyle w:val="000000000000" w:firstRow="0" w:lastRow="0" w:firstColumn="0" w:lastColumn="0" w:oddVBand="0" w:evenVBand="0" w:oddHBand="0" w:evenHBand="0" w:firstRowFirstColumn="0" w:firstRowLastColumn="0" w:lastRowFirstColumn="0" w:lastRowLastColumn="0"/>
+            </w:pPr>
+          </w:p>
+        </w:tc>
+        <w:tc>
+          <w:tcPr>
+            <w:tcW w:w="2843" w:type="dxa"/>
+          </w:tcPr>
+          <w:p>
+            <w:pPr>
+              <w:cnfStyle w:val="000000000000" w:firstRow="0" w:lastRow="0" w:firstColumn="0" w:lastColumn="0" w:oddVBand="0" w:evenVBand="0" w:oddHBand="0" w:evenHBand="0" w:firstRowFirstColumn="0" w:firstRowLastColumn="0" w:lastRowFirstColumn="0" w:lastRowLastColumn="0"/>
+            </w:pPr>
           </w:p>
         </w:tc>
       </w:tr>
@@ -602,7 +612,11 @@
             <w:cnfStyle w:val="001000000000" w:firstRow="0" w:lastRow="0" w:firstColumn="1" w:lastColumn="0" w:oddVBand="0" w:evenVBand="0" w:oddHBand="0" w:evenHBand="0" w:firstRowFirstColumn="0" w:firstRowLastColumn="0" w:lastRowFirstColumn="0" w:lastRowLastColumn="0"/>
             <w:tcW w:w="851" w:type="dxa"/>
           </w:tcPr>
-          <w:p/>
+          <w:p>
+            <w:r>
+              <w:t>{% endfor %}</w:t>
+            </w:r>
+          </w:p>
         </w:tc>
         <w:tc>
           <w:tcPr>
@@ -612,6 +626,9 @@
             <w:pPr>
               <w:cnfStyle w:val="000000100000" w:firstRow="0" w:lastRow="0" w:firstColumn="0" w:lastColumn="0" w:oddVBand="0" w:evenVBand="0" w:oddHBand="1" w:evenHBand="0" w:firstRowFirstColumn="0" w:firstRowLastColumn="0" w:lastRowFirstColumn="0" w:lastRowLastColumn="0"/>
             </w:pPr>
+            <w:r>
+              <w:t>{% endfor %}</w:t>
+            </w:r>
           </w:p>
         </w:tc>
         <w:tc>
@@ -645,131 +662,233 @@
         </w:tc>
         <w:tc>
           <w:tcPr>
-            <w:tcW w:w="4106" w:type="dxa"/>
-          </w:tcPr>
-          <w:p>
-            <w:pPr>
+            <w:tcW w:w="6654" w:type="dxa"/>
+            <w:gridSpan w:val="2"/>
+          </w:tcPr>
+          <w:p>
+            <w:pPr>
+              <w:jc w:val="center"/>
               <w:cnfStyle w:val="000000000000" w:firstRow="0" w:lastRow="0" w:firstColumn="0" w:lastColumn="0" w:oddVBand="0" w:evenVBand="0" w:oddHBand="0" w:evenHBand="0" w:firstRowFirstColumn="0" w:firstRowLastColumn="0" w:lastRowFirstColumn="0" w:lastRowLastColumn="0"/>
             </w:pPr>
-          </w:p>
-        </w:tc>
-        <w:tc>
-          <w:tcPr>
-            <w:tcW w:w="2548" w:type="dxa"/>
-          </w:tcPr>
-          <w:p>
-            <w:pPr>
+            <w:r>
+              <w:rPr>
+                <w:sz w:val="32"/>
+                <w:szCs w:val="28"/>
+              </w:rPr>
+              <w:t>Total</w:t>
+            </w:r>
+          </w:p>
+        </w:tc>
+        <w:tc>
+          <w:tcPr>
+            <w:tcW w:w="2843" w:type="dxa"/>
+          </w:tcPr>
+          <w:p>
+            <w:pPr>
+              <w:jc w:val="center"/>
               <w:cnfStyle w:val="000000000000" w:firstRow="0" w:lastRow="0" w:firstColumn="0" w:lastColumn="0" w:oddVBand="0" w:evenVBand="0" w:oddHBand="0" w:evenHBand="0" w:firstRowFirstColumn="0" w:firstRowLastColumn="0" w:lastRowFirstColumn="0" w:lastRowLastColumn="0"/>
             </w:pPr>
-          </w:p>
-        </w:tc>
-        <w:tc>
-          <w:tcPr>
-            <w:tcW w:w="2843" w:type="dxa"/>
-          </w:tcPr>
-          <w:p>
-            <w:pPr>
-              <w:cnfStyle w:val="000000000000" w:firstRow="0" w:lastRow="0" w:firstColumn="0" w:lastColumn="0" w:oddVBand="0" w:evenVBand="0" w:oddHBand="0" w:evenHBand="0" w:firstRowFirstColumn="0" w:firstRowLastColumn="0" w:lastRowFirstColumn="0" w:lastRowLastColumn="0"/>
-            </w:pPr>
+            <w:r>
+              <w:t>{{</w:t>
+            </w:r>
+            <w:r>
+              <w:t>total_price</w:t>
+            </w:r>
+            <w:r>
+              <w:t>}}</w:t>
+            </w:r>
           </w:p>
         </w:tc>
       </w:tr>
       <w:tr>
         <w:trPr>
           <w:cnfStyle w:val="000000100000" w:firstRow="0" w:lastRow="0" w:firstColumn="0" w:lastColumn="0" w:oddVBand="0" w:evenVBand="0" w:oddHBand="1" w:evenHBand="0" w:firstRowFirstColumn="0" w:firstRowLastColumn="0" w:lastRowFirstColumn="0" w:lastRowLastColumn="0"/>
+          <w:trHeight w:val="59"/>
         </w:trPr>
         <w:tc>
           <w:tcPr>
             <w:cnfStyle w:val="001000000000" w:firstRow="0" w:lastRow="0" w:firstColumn="1" w:lastColumn="0" w:oddVBand="0" w:evenVBand="0" w:oddHBand="0" w:evenHBand="0" w:firstRowFirstColumn="0" w:firstRowLastColumn="0" w:lastRowFirstColumn="0" w:lastRowLastColumn="0"/>
-            <w:tcW w:w="851" w:type="dxa"/>
-          </w:tcPr>
+            <w:tcW w:w="4957" w:type="dxa"/>
+            <w:gridSpan w:val="2"/>
+            <w:vMerge w:val="restart"/>
+          </w:tcPr>
+          <w:p>
+            <w:r>
+              <w:rPr>
+                <w:b w:val="0"/>
+                <w:bCs w:val="0"/>
+              </w:rPr>
+              <w:t>Mode Of Payment:</w:t>
+            </w:r>
+          </w:p>
           <w:p/>
-        </w:tc>
-        <w:tc>
-          <w:tcPr>
-            <w:tcW w:w="4106" w:type="dxa"/>
+          <w:p>
+            <w:pPr>
+              <w:rPr>
+                <w:sz w:val="36"/>
+                <w:szCs w:val="30"/>
+              </w:rPr>
+            </w:pPr>
+            <w:r>
+              <w:rPr>
+                <w:b w:val="0"/>
+                <w:bCs w:val="0"/>
+                <w:sz w:val="36"/>
+                <w:szCs w:val="30"/>
+              </w:rPr>
+              <w:t>{{</w:t>
+            </w:r>
+            <w:r>
+              <w:rPr>
+                <w:sz w:val="36"/>
+                <w:szCs w:val="30"/>
+              </w:rPr>
+              <w:t>mode_of_payment</w:t>
+            </w:r>
+            <w:r>
+              <w:rPr>
+                <w:b w:val="0"/>
+                <w:bCs w:val="0"/>
+                <w:sz w:val="36"/>
+                <w:szCs w:val="30"/>
+              </w:rPr>
+              <w:t>}}</w:t>
+            </w:r>
+          </w:p>
+        </w:tc>
+        <w:tc>
+          <w:tcPr>
+            <w:tcW w:w="2548" w:type="dxa"/>
           </w:tcPr>
           <w:p>
             <w:pPr>
               <w:cnfStyle w:val="000000100000" w:firstRow="0" w:lastRow="0" w:firstColumn="0" w:lastColumn="0" w:oddVBand="0" w:evenVBand="0" w:oddHBand="1" w:evenHBand="0" w:firstRowFirstColumn="0" w:firstRowLastColumn="0" w:lastRowFirstColumn="0" w:lastRowLastColumn="0"/>
             </w:pPr>
-          </w:p>
-        </w:tc>
-        <w:tc>
-          <w:tcPr>
-            <w:tcW w:w="2548" w:type="dxa"/>
-          </w:tcPr>
-          <w:p>
-            <w:pPr>
+            <w:r>
+              <w:t>Sub Total</w:t>
+            </w:r>
+          </w:p>
+        </w:tc>
+        <w:tc>
+          <w:tcPr>
+            <w:tcW w:w="2843" w:type="dxa"/>
+          </w:tcPr>
+          <w:p>
+            <w:pPr>
+              <w:jc w:val="center"/>
               <w:cnfStyle w:val="000000100000" w:firstRow="0" w:lastRow="0" w:firstColumn="0" w:lastColumn="0" w:oddVBand="0" w:evenVBand="0" w:oddHBand="1" w:evenHBand="0" w:firstRowFirstColumn="0" w:firstRowLastColumn="0" w:lastRowFirstColumn="0" w:lastRowLastColumn="0"/>
             </w:pPr>
-          </w:p>
-        </w:tc>
-        <w:tc>
-          <w:tcPr>
-            <w:tcW w:w="2843" w:type="dxa"/>
-          </w:tcPr>
-          <w:p>
-            <w:pPr>
-              <w:cnfStyle w:val="000000100000" w:firstRow="0" w:lastRow="0" w:firstColumn="0" w:lastColumn="0" w:oddVBand="0" w:evenVBand="0" w:oddHBand="1" w:evenHBand="0" w:firstRowFirstColumn="0" w:firstRowLastColumn="0" w:lastRowFirstColumn="0" w:lastRowLastColumn="0"/>
-            </w:pPr>
+            <w:r>
+              <w:t>{{</w:t>
+            </w:r>
+            <w:r>
+              <w:t>total_price</w:t>
+            </w:r>
+            <w:r>
+              <w:t>}}</w:t>
+            </w:r>
           </w:p>
         </w:tc>
       </w:tr>
       <w:tr>
+        <w:trPr>
+          <w:trHeight w:val="57"/>
+        </w:trPr>
         <w:tc>
           <w:tcPr>
             <w:cnfStyle w:val="001000000000" w:firstRow="0" w:lastRow="0" w:firstColumn="1" w:lastColumn="0" w:oddVBand="0" w:evenVBand="0" w:oddHBand="0" w:evenHBand="0" w:firstRowFirstColumn="0" w:firstRowLastColumn="0" w:lastRowFirstColumn="0" w:lastRowLastColumn="0"/>
-            <w:tcW w:w="851" w:type="dxa"/>
-          </w:tcPr>
-          <w:p/>
-        </w:tc>
-        <w:tc>
-          <w:tcPr>
-            <w:tcW w:w="4106" w:type="dxa"/>
+            <w:tcW w:w="4957" w:type="dxa"/>
+            <w:gridSpan w:val="2"/>
+            <w:vMerge/>
+          </w:tcPr>
+          <w:p>
+            <w:pPr>
+              <w:rPr>
+                <w:b w:val="0"/>
+                <w:bCs w:val="0"/>
+              </w:rPr>
+            </w:pPr>
+          </w:p>
+        </w:tc>
+        <w:tc>
+          <w:tcPr>
+            <w:tcW w:w="2548" w:type="dxa"/>
           </w:tcPr>
           <w:p>
             <w:pPr>
               <w:cnfStyle w:val="000000000000" w:firstRow="0" w:lastRow="0" w:firstColumn="0" w:lastColumn="0" w:oddVBand="0" w:evenVBand="0" w:oddHBand="0" w:evenHBand="0" w:firstRowFirstColumn="0" w:firstRowLastColumn="0" w:lastRowFirstColumn="0" w:lastRowLastColumn="0"/>
             </w:pPr>
-          </w:p>
-        </w:tc>
-        <w:tc>
-          <w:tcPr>
-            <w:tcW w:w="2548" w:type="dxa"/>
-          </w:tcPr>
-          <w:p>
-            <w:pPr>
+            <w:r>
+              <w:t>Discount</w:t>
+            </w:r>
+          </w:p>
+        </w:tc>
+        <w:tc>
+          <w:tcPr>
+            <w:tcW w:w="2843" w:type="dxa"/>
+          </w:tcPr>
+          <w:p>
+            <w:pPr>
+              <w:jc w:val="center"/>
               <w:cnfStyle w:val="000000000000" w:firstRow="0" w:lastRow="0" w:firstColumn="0" w:lastColumn="0" w:oddVBand="0" w:evenVBand="0" w:oddHBand="0" w:evenHBand="0" w:firstRowFirstColumn="0" w:firstRowLastColumn="0" w:lastRowFirstColumn="0" w:lastRowLastColumn="0"/>
             </w:pPr>
-          </w:p>
-        </w:tc>
-        <w:tc>
-          <w:tcPr>
-            <w:tcW w:w="2843" w:type="dxa"/>
-          </w:tcPr>
-          <w:p>
-            <w:pPr>
-              <w:cnfStyle w:val="000000000000" w:firstRow="0" w:lastRow="0" w:firstColumn="0" w:lastColumn="0" w:oddVBand="0" w:evenVBand="0" w:oddHBand="0" w:evenHBand="0" w:firstRowFirstColumn="0" w:firstRowLastColumn="0" w:lastRowFirstColumn="0" w:lastRowLastColumn="0"/>
-            </w:pPr>
+            <w:r>
+              <w:t>{{</w:t>
+            </w:r>
+            <w:r>
+              <w:t>discount</w:t>
+            </w:r>
+            <w:r>
+              <w:t>}}</w:t>
+            </w:r>
           </w:p>
         </w:tc>
       </w:tr>
       <w:tr>
         <w:trPr>
           <w:cnfStyle w:val="000000100000" w:firstRow="0" w:lastRow="0" w:firstColumn="0" w:lastColumn="0" w:oddVBand="0" w:evenVBand="0" w:oddHBand="1" w:evenHBand="0" w:firstRowFirstColumn="0" w:firstRowLastColumn="0" w:lastRowFirstColumn="0" w:lastRowLastColumn="0"/>
+          <w:trHeight w:val="50"/>
         </w:trPr>
         <w:tc>
           <w:tcPr>
             <w:cnfStyle w:val="001000000000" w:firstRow="0" w:lastRow="0" w:firstColumn="1" w:lastColumn="0" w:oddVBand="0" w:evenVBand="0" w:oddHBand="0" w:evenHBand="0" w:firstRowFirstColumn="0" w:firstRowLastColumn="0" w:lastRowFirstColumn="0" w:lastRowLastColumn="0"/>
-            <w:tcW w:w="851" w:type="dxa"/>
-          </w:tcPr>
-          <w:p/>
-        </w:tc>
-        <w:tc>
-          <w:tcPr>
-            <w:tcW w:w="6654" w:type="dxa"/>
+            <w:tcW w:w="4957" w:type="dxa"/>
             <w:gridSpan w:val="2"/>
+            <w:vMerge/>
+          </w:tcPr>
+          <w:p>
+            <w:pPr>
+              <w:rPr>
+                <w:b w:val="0"/>
+                <w:bCs w:val="0"/>
+              </w:rPr>
+            </w:pPr>
+          </w:p>
+        </w:tc>
+        <w:tc>
+          <w:tcPr>
+            <w:tcW w:w="2548" w:type="dxa"/>
+          </w:tcPr>
+          <w:p>
+            <w:pPr>
+              <w:cnfStyle w:val="000000100000" w:firstRow="0" w:lastRow="0" w:firstColumn="0" w:lastColumn="0" w:oddVBand="0" w:evenVBand="0" w:oddHBand="1" w:evenHBand="0" w:firstRowFirstColumn="0" w:firstRowLastColumn="0" w:lastRowFirstColumn="0" w:lastRowLastColumn="0"/>
+              <w:rPr>
+                <w:sz w:val="48"/>
+                <w:szCs w:val="36"/>
+              </w:rPr>
+            </w:pPr>
+            <w:r>
+              <w:rPr>
+                <w:sz w:val="48"/>
+                <w:szCs w:val="36"/>
+              </w:rPr>
+              <w:t>Total</w:t>
+            </w:r>
+          </w:p>
+        </w:tc>
+        <w:tc>
+          <w:tcPr>
+            <w:tcW w:w="2843" w:type="dxa"/>
           </w:tcPr>
           <w:p>
             <w:pPr>
@@ -777,28 +896,20 @@
               <w:cnfStyle w:val="000000100000" w:firstRow="0" w:lastRow="0" w:firstColumn="0" w:lastColumn="0" w:oddVBand="0" w:evenVBand="0" w:oddHBand="1" w:evenHBand="0" w:firstRowFirstColumn="0" w:firstRowLastColumn="0" w:lastRowFirstColumn="0" w:lastRowLastColumn="0"/>
             </w:pPr>
             <w:r>
-              <w:rPr>
-                <w:sz w:val="32"/>
-                <w:szCs w:val="28"/>
-              </w:rPr>
-              <w:t>Total</w:t>
-            </w:r>
-          </w:p>
-        </w:tc>
-        <w:tc>
-          <w:tcPr>
-            <w:tcW w:w="2843" w:type="dxa"/>
-          </w:tcPr>
-          <w:p>
-            <w:pPr>
-              <w:cnfStyle w:val="000000100000" w:firstRow="0" w:lastRow="0" w:firstColumn="0" w:lastColumn="0" w:oddVBand="0" w:evenVBand="0" w:oddHBand="1" w:evenHBand="0" w:firstRowFirstColumn="0" w:firstRowLastColumn="0" w:lastRowFirstColumn="0" w:lastRowLastColumn="0"/>
-            </w:pPr>
+              <w:t>{{</w:t>
+            </w:r>
+            <w:r>
+              <w:t>discounted_price</w:t>
+            </w:r>
+            <w:r>
+              <w:t>}}</w:t>
+            </w:r>
           </w:p>
         </w:tc>
       </w:tr>
       <w:tr>
         <w:trPr>
-          <w:trHeight w:val="59"/>
+          <w:trHeight w:val="57"/>
         </w:trPr>
         <w:tc>
           <w:tcPr>
@@ -813,64 +924,31 @@
                 <w:b w:val="0"/>
                 <w:bCs w:val="0"/>
               </w:rPr>
-              <w:t>Mode Of Payment:</w:t>
-            </w:r>
-          </w:p>
-          <w:p/>
-          <w:p>
-            <w:pPr>
+              <w:t>Seal &amp; Signa</w:t>
+            </w:r>
+            <w:r>
               <w:rPr>
                 <w:b w:val="0"/>
                 <w:bCs w:val="0"/>
               </w:rPr>
-            </w:pPr>
+              <w:t>ture</w:t>
+            </w:r>
             <w:r>
               <w:rPr>
                 <w:b w:val="0"/>
                 <w:bCs w:val="0"/>
-                <w:sz w:val="36"/>
-                <w:szCs w:val="30"/>
-              </w:rPr>
-              <w:t>{{</w:t>
-            </w:r>
-            <w:proofErr w:type="spellStart"/>
-            <w:r>
+              </w:rPr>
+              <w:t>:</w:t>
+            </w:r>
+          </w:p>
+          <w:p/>
+          <w:p>
+            <w:pPr>
               <w:rPr>
                 <w:b w:val="0"/>
                 <w:bCs w:val="0"/>
-                <w:sz w:val="36"/>
-                <w:szCs w:val="30"/>
-              </w:rPr>
-              <w:t>Mode_o</w:t>
-            </w:r>
-            <w:r>
-              <w:rPr>
-                <w:b w:val="0"/>
-                <w:bCs w:val="0"/>
-                <w:sz w:val="36"/>
-                <w:szCs w:val="30"/>
-              </w:rPr>
-              <w:t>f</w:t>
-            </w:r>
-            <w:r>
-              <w:rPr>
-                <w:b w:val="0"/>
-                <w:bCs w:val="0"/>
-                <w:sz w:val="36"/>
-                <w:szCs w:val="30"/>
-              </w:rPr>
-              <w:t>_Pay</w:t>
-            </w:r>
-            <w:proofErr w:type="spellEnd"/>
-            <w:r>
-              <w:rPr>
-                <w:b w:val="0"/>
-                <w:bCs w:val="0"/>
-                <w:sz w:val="36"/>
-                <w:szCs w:val="30"/>
-              </w:rPr>
-              <w:t>}}</w:t>
-            </w:r>
+              </w:rPr>
+            </w:pPr>
           </w:p>
         </w:tc>
         <w:tc>
@@ -882,7 +960,10 @@
               <w:cnfStyle w:val="000000000000" w:firstRow="0" w:lastRow="0" w:firstColumn="0" w:lastColumn="0" w:oddVBand="0" w:evenVBand="0" w:oddHBand="0" w:evenHBand="0" w:firstRowFirstColumn="0" w:firstRowLastColumn="0" w:lastRowFirstColumn="0" w:lastRowLastColumn="0"/>
             </w:pPr>
             <w:r>
-              <w:t>Sub Total</w:t>
+              <w:t xml:space="preserve">Advance </w:t>
+            </w:r>
+            <w:r>
+              <w:t>Received</w:t>
             </w:r>
           </w:p>
         </w:tc>
@@ -895,6 +976,15 @@
               <w:jc w:val="center"/>
               <w:cnfStyle w:val="000000000000" w:firstRow="0" w:lastRow="0" w:firstColumn="0" w:lastColumn="0" w:oddVBand="0" w:evenVBand="0" w:oddHBand="0" w:evenHBand="0" w:firstRowFirstColumn="0" w:firstRowLastColumn="0" w:lastRowFirstColumn="0" w:lastRowLastColumn="0"/>
             </w:pPr>
+            <w:r>
+              <w:t>{{</w:t>
+            </w:r>
+            <w:r>
+              <w:t>advance_pay</w:t>
+            </w:r>
+            <w:r>
+              <w:t>}}</w:t>
+            </w:r>
           </w:p>
         </w:tc>
       </w:tr>
@@ -912,6 +1002,7 @@
           </w:tcPr>
           <w:p>
             <w:pPr>
+              <w:jc w:val="center"/>
               <w:rPr>
                 <w:b w:val="0"/>
                 <w:bCs w:val="0"/>
@@ -928,7 +1019,7 @@
               <w:cnfStyle w:val="000000100000" w:firstRow="0" w:lastRow="0" w:firstColumn="0" w:lastColumn="0" w:oddVBand="0" w:evenVBand="0" w:oddHBand="1" w:evenHBand="0" w:firstRowFirstColumn="0" w:firstRowLastColumn="0" w:lastRowFirstColumn="0" w:lastRowLastColumn="0"/>
             </w:pPr>
             <w:r>
-              <w:t>Discount</w:t>
+              <w:t>Balance Payment</w:t>
             </w:r>
           </w:p>
         </w:tc>
@@ -941,12 +1032,21 @@
               <w:jc w:val="center"/>
               <w:cnfStyle w:val="000000100000" w:firstRow="0" w:lastRow="0" w:firstColumn="0" w:lastColumn="0" w:oddVBand="0" w:evenVBand="0" w:oddHBand="1" w:evenHBand="0" w:firstRowFirstColumn="0" w:firstRowLastColumn="0" w:lastRowFirstColumn="0" w:lastRowLastColumn="0"/>
             </w:pPr>
+            <w:r>
+              <w:t>{{</w:t>
+            </w:r>
+            <w:r>
+              <w:t>balance_payable</w:t>
+            </w:r>
+            <w:r>
+              <w:t>}}</w:t>
+            </w:r>
           </w:p>
         </w:tc>
       </w:tr>
       <w:tr>
         <w:trPr>
-          <w:trHeight w:val="50"/>
+          <w:trHeight w:val="330"/>
         </w:trPr>
         <w:tc>
           <w:tcPr>
@@ -957,6 +1057,7 @@
           </w:tcPr>
           <w:p>
             <w:pPr>
+              <w:jc w:val="center"/>
               <w:rPr>
                 <w:b w:val="0"/>
                 <w:bCs w:val="0"/>
@@ -971,17 +1072,9 @@
           <w:p>
             <w:pPr>
               <w:cnfStyle w:val="000000000000" w:firstRow="0" w:lastRow="0" w:firstColumn="0" w:lastColumn="0" w:oddVBand="0" w:evenVBand="0" w:oddHBand="0" w:evenHBand="0" w:firstRowFirstColumn="0" w:firstRowLastColumn="0" w:lastRowFirstColumn="0" w:lastRowLastColumn="0"/>
-              <w:rPr>
-                <w:sz w:val="48"/>
-                <w:szCs w:val="36"/>
-              </w:rPr>
-            </w:pPr>
-            <w:r>
-              <w:rPr>
-                <w:sz w:val="48"/>
-                <w:szCs w:val="36"/>
-              </w:rPr>
-              <w:t>Total</w:t>
+            </w:pPr>
+            <w:r>
+              <w:t>Net Balance</w:t>
             </w:r>
           </w:p>
         </w:tc>
@@ -994,172 +1087,9 @@
               <w:jc w:val="center"/>
               <w:cnfStyle w:val="000000000000" w:firstRow="0" w:lastRow="0" w:firstColumn="0" w:lastColumn="0" w:oddVBand="0" w:evenVBand="0" w:oddHBand="0" w:evenHBand="0" w:firstRowFirstColumn="0" w:firstRowLastColumn="0" w:lastRowFirstColumn="0" w:lastRowLastColumn="0"/>
             </w:pPr>
-          </w:p>
-        </w:tc>
-      </w:tr>
-      <w:tr>
-        <w:trPr>
-          <w:cnfStyle w:val="000000100000" w:firstRow="0" w:lastRow="0" w:firstColumn="0" w:lastColumn="0" w:oddVBand="0" w:evenVBand="0" w:oddHBand="1" w:evenHBand="0" w:firstRowFirstColumn="0" w:firstRowLastColumn="0" w:lastRowFirstColumn="0" w:lastRowLastColumn="0"/>
-          <w:trHeight w:val="57"/>
-        </w:trPr>
-        <w:tc>
-          <w:tcPr>
-            <w:cnfStyle w:val="001000000000" w:firstRow="0" w:lastRow="0" w:firstColumn="1" w:lastColumn="0" w:oddVBand="0" w:evenVBand="0" w:oddHBand="0" w:evenHBand="0" w:firstRowFirstColumn="0" w:firstRowLastColumn="0" w:lastRowFirstColumn="0" w:lastRowLastColumn="0"/>
-            <w:tcW w:w="4957" w:type="dxa"/>
-            <w:gridSpan w:val="2"/>
-            <w:vMerge w:val="restart"/>
-          </w:tcPr>
-          <w:p>
-            <w:r>
-              <w:rPr>
-                <w:b w:val="0"/>
-                <w:bCs w:val="0"/>
-              </w:rPr>
-              <w:t>Seal &amp; Signa</w:t>
-            </w:r>
-            <w:r>
-              <w:rPr>
-                <w:b w:val="0"/>
-                <w:bCs w:val="0"/>
-              </w:rPr>
-              <w:t>ture</w:t>
-            </w:r>
-            <w:r>
-              <w:rPr>
-                <w:b w:val="0"/>
-                <w:bCs w:val="0"/>
-              </w:rPr>
-              <w:t>:</w:t>
-            </w:r>
-          </w:p>
-          <w:p/>
-          <w:p>
-            <w:pPr>
-              <w:rPr>
-                <w:b w:val="0"/>
-                <w:bCs w:val="0"/>
-              </w:rPr>
-            </w:pPr>
-          </w:p>
-        </w:tc>
-        <w:tc>
-          <w:tcPr>
-            <w:tcW w:w="2548" w:type="dxa"/>
-          </w:tcPr>
-          <w:p>
-            <w:pPr>
-              <w:cnfStyle w:val="000000100000" w:firstRow="0" w:lastRow="0" w:firstColumn="0" w:lastColumn="0" w:oddVBand="0" w:evenVBand="0" w:oddHBand="1" w:evenHBand="0" w:firstRowFirstColumn="0" w:firstRowLastColumn="0" w:lastRowFirstColumn="0" w:lastRowLastColumn="0"/>
-            </w:pPr>
-            <w:r>
-              <w:t xml:space="preserve">Advance </w:t>
-            </w:r>
-            <w:r>
-              <w:t>Received</w:t>
-            </w:r>
-          </w:p>
-        </w:tc>
-        <w:tc>
-          <w:tcPr>
-            <w:tcW w:w="2843" w:type="dxa"/>
-          </w:tcPr>
-          <w:p>
-            <w:pPr>
-              <w:jc w:val="center"/>
-              <w:cnfStyle w:val="000000100000" w:firstRow="0" w:lastRow="0" w:firstColumn="0" w:lastColumn="0" w:oddVBand="0" w:evenVBand="0" w:oddHBand="1" w:evenHBand="0" w:firstRowFirstColumn="0" w:firstRowLastColumn="0" w:lastRowFirstColumn="0" w:lastRowLastColumn="0"/>
-            </w:pPr>
-          </w:p>
-        </w:tc>
-      </w:tr>
-      <w:tr>
-        <w:trPr>
-          <w:trHeight w:val="57"/>
-        </w:trPr>
-        <w:tc>
-          <w:tcPr>
-            <w:cnfStyle w:val="001000000000" w:firstRow="0" w:lastRow="0" w:firstColumn="1" w:lastColumn="0" w:oddVBand="0" w:evenVBand="0" w:oddHBand="0" w:evenHBand="0" w:firstRowFirstColumn="0" w:firstRowLastColumn="0" w:lastRowFirstColumn="0" w:lastRowLastColumn="0"/>
-            <w:tcW w:w="4957" w:type="dxa"/>
-            <w:gridSpan w:val="2"/>
-            <w:vMerge/>
-          </w:tcPr>
-          <w:p>
-            <w:pPr>
-              <w:jc w:val="center"/>
-              <w:rPr>
-                <w:b w:val="0"/>
-                <w:bCs w:val="0"/>
-              </w:rPr>
-            </w:pPr>
-          </w:p>
-        </w:tc>
-        <w:tc>
-          <w:tcPr>
-            <w:tcW w:w="2548" w:type="dxa"/>
-          </w:tcPr>
-          <w:p>
-            <w:pPr>
-              <w:cnfStyle w:val="000000000000" w:firstRow="0" w:lastRow="0" w:firstColumn="0" w:lastColumn="0" w:oddVBand="0" w:evenVBand="0" w:oddHBand="0" w:evenHBand="0" w:firstRowFirstColumn="0" w:firstRowLastColumn="0" w:lastRowFirstColumn="0" w:lastRowLastColumn="0"/>
-            </w:pPr>
-            <w:r>
-              <w:t>Balance Payment</w:t>
-            </w:r>
-          </w:p>
-        </w:tc>
-        <w:tc>
-          <w:tcPr>
-            <w:tcW w:w="2843" w:type="dxa"/>
-          </w:tcPr>
-          <w:p>
-            <w:pPr>
-              <w:jc w:val="center"/>
-              <w:cnfStyle w:val="000000000000" w:firstRow="0" w:lastRow="0" w:firstColumn="0" w:lastColumn="0" w:oddVBand="0" w:evenVBand="0" w:oddHBand="0" w:evenHBand="0" w:firstRowFirstColumn="0" w:firstRowLastColumn="0" w:lastRowFirstColumn="0" w:lastRowLastColumn="0"/>
-            </w:pPr>
-          </w:p>
-        </w:tc>
-      </w:tr>
-      <w:tr>
-        <w:trPr>
-          <w:cnfStyle w:val="000000100000" w:firstRow="0" w:lastRow="0" w:firstColumn="0" w:lastColumn="0" w:oddVBand="0" w:evenVBand="0" w:oddHBand="1" w:evenHBand="0" w:firstRowFirstColumn="0" w:firstRowLastColumn="0" w:lastRowFirstColumn="0" w:lastRowLastColumn="0"/>
-          <w:trHeight w:val="330"/>
-        </w:trPr>
-        <w:tc>
-          <w:tcPr>
-            <w:cnfStyle w:val="001000000000" w:firstRow="0" w:lastRow="0" w:firstColumn="1" w:lastColumn="0" w:oddVBand="0" w:evenVBand="0" w:oddHBand="0" w:evenHBand="0" w:firstRowFirstColumn="0" w:firstRowLastColumn="0" w:lastRowFirstColumn="0" w:lastRowLastColumn="0"/>
-            <w:tcW w:w="4957" w:type="dxa"/>
-            <w:gridSpan w:val="2"/>
-            <w:vMerge/>
-          </w:tcPr>
-          <w:p>
-            <w:pPr>
-              <w:jc w:val="center"/>
-              <w:rPr>
-                <w:b w:val="0"/>
-                <w:bCs w:val="0"/>
-              </w:rPr>
-            </w:pPr>
-          </w:p>
-        </w:tc>
-        <w:tc>
-          <w:tcPr>
-            <w:tcW w:w="2548" w:type="dxa"/>
-          </w:tcPr>
-          <w:p>
-            <w:pPr>
-              <w:cnfStyle w:val="000000100000" w:firstRow="0" w:lastRow="0" w:firstColumn="0" w:lastColumn="0" w:oddVBand="0" w:evenVBand="0" w:oddHBand="1" w:evenHBand="0" w:firstRowFirstColumn="0" w:firstRowLastColumn="0" w:lastRowFirstColumn="0" w:lastRowLastColumn="0"/>
-            </w:pPr>
-            <w:r>
-              <w:t>Net Balance</w:t>
-            </w:r>
-          </w:p>
-        </w:tc>
-        <w:tc>
-          <w:tcPr>
-            <w:tcW w:w="2843" w:type="dxa"/>
-          </w:tcPr>
-          <w:p>
-            <w:pPr>
-              <w:jc w:val="center"/>
-              <w:cnfStyle w:val="000000100000" w:firstRow="0" w:lastRow="0" w:firstColumn="0" w:lastColumn="0" w:oddVBand="0" w:evenVBand="0" w:oddHBand="1" w:evenHBand="0" w:firstRowFirstColumn="0" w:firstRowLastColumn="0" w:lastRowFirstColumn="0" w:lastRowLastColumn="0"/>
-            </w:pPr>
+            <w:r>
+              <w:t>0.00</w:t>
+            </w:r>
           </w:p>
         </w:tc>
       </w:tr>

</xml_diff>

<commit_message>
Refactor invoice generation to streamline context creation and enhance service detail handling
</commit_message>
<xml_diff>
--- a/invoice.docx
+++ b/invoice.docx
@@ -420,40 +420,36 @@
     <w:tbl>
       <w:tblPr>
         <w:tblStyle w:val="GridTable4-Accent2"/>
-        <w:tblpPr w:leftFromText="180" w:rightFromText="180" w:vertAnchor="text" w:horzAnchor="margin" w:tblpXSpec="center" w:tblpY="83"/>
-        <w:tblW w:w="10348" w:type="dxa"/>
+        <w:tblpPr w:leftFromText="180" w:rightFromText="180" w:vertAnchor="text" w:horzAnchor="margin" w:tblpXSpec="center" w:tblpY="351"/>
+        <w:tblW w:w="10343" w:type="dxa"/>
         <w:tblLook w:val="04A0" w:firstRow="1" w:lastRow="0" w:firstColumn="1" w:lastColumn="0" w:noHBand="0" w:noVBand="1"/>
       </w:tblPr>
       <w:tblGrid>
-        <w:gridCol w:w="1485"/>
-        <w:gridCol w:w="3799"/>
-        <w:gridCol w:w="2341"/>
-        <w:gridCol w:w="2723"/>
+        <w:gridCol w:w="1182"/>
+        <w:gridCol w:w="2958"/>
+        <w:gridCol w:w="1769"/>
+        <w:gridCol w:w="1906"/>
+        <w:gridCol w:w="2528"/>
       </w:tblGrid>
       <w:tr>
         <w:trPr>
           <w:cnfStyle w:val="100000000000" w:firstRow="1" w:lastRow="0" w:firstColumn="0" w:lastColumn="0" w:oddVBand="0" w:evenVBand="0" w:oddHBand="0" w:evenHBand="0" w:firstRowFirstColumn="0" w:firstRowLastColumn="0" w:lastRowFirstColumn="0" w:lastRowLastColumn="0"/>
+          <w:trHeight w:val="227"/>
         </w:trPr>
         <w:tc>
           <w:tcPr>
             <w:cnfStyle w:val="001000000000" w:firstRow="0" w:lastRow="0" w:firstColumn="1" w:lastColumn="0" w:oddVBand="0" w:evenVBand="0" w:oddHBand="0" w:evenHBand="0" w:firstRowFirstColumn="0" w:firstRowLastColumn="0" w:lastRowFirstColumn="0" w:lastRowLastColumn="0"/>
-            <w:tcW w:w="851" w:type="dxa"/>
-          </w:tcPr>
-          <w:p>
-            <w:r>
-              <w:t>Si</w:t>
-            </w:r>
-            <w:r>
-              <w:t xml:space="preserve"> </w:t>
-            </w:r>
-            <w:r>
-              <w:t>No</w:t>
-            </w:r>
-          </w:p>
-        </w:tc>
-        <w:tc>
-          <w:tcPr>
-            <w:tcW w:w="4106" w:type="dxa"/>
+            <w:tcW w:w="544" w:type="dxa"/>
+          </w:tcPr>
+          <w:p>
+            <w:r>
+              <w:t>Si No</w:t>
+            </w:r>
+          </w:p>
+        </w:tc>
+        <w:tc>
+          <w:tcPr>
+            <w:tcW w:w="3291" w:type="dxa"/>
           </w:tcPr>
           <w:p>
             <w:pPr>
@@ -470,7 +466,7 @@
         </w:tc>
         <w:tc>
           <w:tcPr>
-            <w:tcW w:w="2548" w:type="dxa"/>
+            <w:tcW w:w="2041" w:type="dxa"/>
           </w:tcPr>
           <w:p>
             <w:pPr>
@@ -483,7 +479,20 @@
         </w:tc>
         <w:tc>
           <w:tcPr>
-            <w:tcW w:w="2843" w:type="dxa"/>
+            <w:tcW w:w="2047" w:type="dxa"/>
+          </w:tcPr>
+          <w:p>
+            <w:pPr>
+              <w:cnfStyle w:val="100000000000" w:firstRow="1" w:lastRow="0" w:firstColumn="0" w:lastColumn="0" w:oddVBand="0" w:evenVBand="0" w:oddHBand="0" w:evenHBand="0" w:firstRowFirstColumn="0" w:firstRowLastColumn="0" w:lastRowFirstColumn="0" w:lastRowLastColumn="0"/>
+            </w:pPr>
+            <w:r>
+              <w:t>Quantity</w:t>
+            </w:r>
+          </w:p>
+        </w:tc>
+        <w:tc>
+          <w:tcPr>
+            <w:tcW w:w="2420" w:type="dxa"/>
           </w:tcPr>
           <w:p>
             <w:pPr>
@@ -498,47 +507,32 @@
       <w:tr>
         <w:trPr>
           <w:cnfStyle w:val="000000100000" w:firstRow="0" w:lastRow="0" w:firstColumn="0" w:lastColumn="0" w:oddVBand="0" w:evenVBand="0" w:oddHBand="1" w:evenHBand="0" w:firstRowFirstColumn="0" w:firstRowLastColumn="0" w:lastRowFirstColumn="0" w:lastRowLastColumn="0"/>
-          <w:trHeight w:val="276"/>
+          <w:trHeight w:val="232"/>
         </w:trPr>
         <w:tc>
           <w:tcPr>
             <w:cnfStyle w:val="001000000000" w:firstRow="0" w:lastRow="0" w:firstColumn="1" w:lastColumn="0" w:oddVBand="0" w:evenVBand="0" w:oddHBand="0" w:evenHBand="0" w:firstRowFirstColumn="0" w:firstRowLastColumn="0" w:lastRowFirstColumn="0" w:lastRowLastColumn="0"/>
-            <w:tcW w:w="851" w:type="dxa"/>
-          </w:tcPr>
-          <w:p>
-            <w:r>
-              <w:t xml:space="preserve">{% for service in </w:t>
-            </w:r>
-            <w:r>
-              <w:t>service_desc</w:t>
-            </w:r>
-            <w:r>
-              <w:t xml:space="preserve"> %}</w:t>
-            </w:r>
-          </w:p>
-        </w:tc>
-        <w:tc>
-          <w:tcPr>
-            <w:tcW w:w="4106" w:type="dxa"/>
+            <w:tcW w:w="544" w:type="dxa"/>
+          </w:tcPr>
+          <w:p>
+            <w:r>
+              <w:t>{% for service in services %}</w:t>
+            </w:r>
+          </w:p>
+        </w:tc>
+        <w:tc>
+          <w:tcPr>
+            <w:tcW w:w="3291" w:type="dxa"/>
           </w:tcPr>
           <w:p>
             <w:pPr>
               <w:cnfStyle w:val="000000100000" w:firstRow="0" w:lastRow="0" w:firstColumn="0" w:lastColumn="0" w:oddVBand="0" w:evenVBand="0" w:oddHBand="1" w:evenHBand="0" w:firstRowFirstColumn="0" w:firstRowLastColumn="0" w:lastRowFirstColumn="0" w:lastRowLastColumn="0"/>
             </w:pPr>
-            <w:r>
-              <w:t xml:space="preserve">{% for service in </w:t>
-            </w:r>
-            <w:r>
-              <w:t>service_desc</w:t>
-            </w:r>
-            <w:r>
-              <w:t xml:space="preserve"> %}</w:t>
-            </w:r>
-          </w:p>
-        </w:tc>
-        <w:tc>
-          <w:tcPr>
-            <w:tcW w:w="2548" w:type="dxa"/>
+          </w:p>
+        </w:tc>
+        <w:tc>
+          <w:tcPr>
+            <w:tcW w:w="2041" w:type="dxa"/>
           </w:tcPr>
           <w:p>
             <w:pPr>
@@ -548,7 +542,17 @@
         </w:tc>
         <w:tc>
           <w:tcPr>
-            <w:tcW w:w="2843" w:type="dxa"/>
+            <w:tcW w:w="2047" w:type="dxa"/>
+          </w:tcPr>
+          <w:p>
+            <w:pPr>
+              <w:cnfStyle w:val="000000100000" w:firstRow="0" w:lastRow="0" w:firstColumn="0" w:lastColumn="0" w:oddVBand="0" w:evenVBand="0" w:oddHBand="1" w:evenHBand="0" w:firstRowFirstColumn="0" w:firstRowLastColumn="0" w:lastRowFirstColumn="0" w:lastRowLastColumn="0"/>
+            </w:pPr>
+          </w:p>
+        </w:tc>
+        <w:tc>
+          <w:tcPr>
+            <w:tcW w:w="2420" w:type="dxa"/>
           </w:tcPr>
           <w:p>
             <w:pPr>
@@ -558,59 +562,97 @@
         </w:tc>
       </w:tr>
       <w:tr>
+        <w:trPr>
+          <w:trHeight w:val="227"/>
+        </w:trPr>
         <w:tc>
           <w:tcPr>
             <w:cnfStyle w:val="001000000000" w:firstRow="0" w:lastRow="0" w:firstColumn="1" w:lastColumn="0" w:oddVBand="0" w:evenVBand="0" w:oddHBand="0" w:evenHBand="0" w:firstRowFirstColumn="0" w:firstRowLastColumn="0" w:lastRowFirstColumn="0" w:lastRowLastColumn="0"/>
-            <w:tcW w:w="851" w:type="dxa"/>
-          </w:tcPr>
-          <w:p>
-            <w:r>
-              <w:t>{{loop.index}}</w:t>
-            </w:r>
-          </w:p>
-        </w:tc>
-        <w:tc>
-          <w:tcPr>
-            <w:tcW w:w="4106" w:type="dxa"/>
+            <w:tcW w:w="544" w:type="dxa"/>
+          </w:tcPr>
+          <w:p>
+            <w:proofErr w:type="gramStart"/>
+            <w:r>
+              <w:t>{{ loop</w:t>
+            </w:r>
+            <w:proofErr w:type="gramEnd"/>
+            <w:r>
+              <w:t>.index }}</w:t>
+            </w:r>
+          </w:p>
+        </w:tc>
+        <w:tc>
+          <w:tcPr>
+            <w:tcW w:w="3291" w:type="dxa"/>
           </w:tcPr>
           <w:p>
             <w:pPr>
               <w:cnfStyle w:val="000000000000" w:firstRow="0" w:lastRow="0" w:firstColumn="0" w:lastColumn="0" w:oddVBand="0" w:evenVBand="0" w:oddHBand="0" w:evenHBand="0" w:firstRowFirstColumn="0" w:firstRowLastColumn="0" w:lastRowFirstColumn="0" w:lastRowLastColumn="0"/>
             </w:pPr>
-            <w:r>
-              <w:t>{{service}}</w:t>
-            </w:r>
-          </w:p>
-        </w:tc>
-        <w:tc>
-          <w:tcPr>
-            <w:tcW w:w="2548" w:type="dxa"/>
+            <w:proofErr w:type="gramStart"/>
+            <w:r>
+              <w:t>{{ service</w:t>
+            </w:r>
+            <w:proofErr w:type="gramEnd"/>
+            <w:r>
+              <w:t>.description }}</w:t>
+            </w:r>
+          </w:p>
+        </w:tc>
+        <w:tc>
+          <w:tcPr>
+            <w:tcW w:w="2041" w:type="dxa"/>
           </w:tcPr>
           <w:p>
             <w:pPr>
               <w:cnfStyle w:val="000000000000" w:firstRow="0" w:lastRow="0" w:firstColumn="0" w:lastColumn="0" w:oddVBand="0" w:evenVBand="0" w:oddHBand="0" w:evenHBand="0" w:firstRowFirstColumn="0" w:firstRowLastColumn="0" w:lastRowFirstColumn="0" w:lastRowLastColumn="0"/>
             </w:pPr>
-          </w:p>
-        </w:tc>
-        <w:tc>
-          <w:tcPr>
-            <w:tcW w:w="2843" w:type="dxa"/>
+            <w:r>
+              <w:t>{{ service.cost }}</w:t>
+            </w:r>
+          </w:p>
+        </w:tc>
+        <w:tc>
+          <w:tcPr>
+            <w:tcW w:w="2047" w:type="dxa"/>
           </w:tcPr>
           <w:p>
             <w:pPr>
               <w:cnfStyle w:val="000000000000" w:firstRow="0" w:lastRow="0" w:firstColumn="0" w:lastColumn="0" w:oddVBand="0" w:evenVBand="0" w:oddHBand="0" w:evenHBand="0" w:firstRowFirstColumn="0" w:firstRowLastColumn="0" w:lastRowFirstColumn="0" w:lastRowLastColumn="0"/>
             </w:pPr>
+            <w:r>
+              <w:t>{{ service.quantity }}</w:t>
+            </w:r>
+          </w:p>
+        </w:tc>
+        <w:tc>
+          <w:tcPr>
+            <w:tcW w:w="2420" w:type="dxa"/>
+          </w:tcPr>
+          <w:p>
+            <w:pPr>
+              <w:cnfStyle w:val="000000000000" w:firstRow="0" w:lastRow="0" w:firstColumn="0" w:lastColumn="0" w:oddVBand="0" w:evenVBand="0" w:oddHBand="0" w:evenHBand="0" w:firstRowFirstColumn="0" w:firstRowLastColumn="0" w:lastRowFirstColumn="0" w:lastRowLastColumn="0"/>
+            </w:pPr>
+            <w:proofErr w:type="gramStart"/>
+            <w:r>
+              <w:t>{{ service</w:t>
+            </w:r>
+            <w:proofErr w:type="gramEnd"/>
+            <w:r>
+              <w:t>.price }}</w:t>
+            </w:r>
           </w:p>
         </w:tc>
       </w:tr>
       <w:tr>
         <w:trPr>
           <w:cnfStyle w:val="000000100000" w:firstRow="0" w:lastRow="0" w:firstColumn="0" w:lastColumn="0" w:oddVBand="0" w:evenVBand="0" w:oddHBand="1" w:evenHBand="0" w:firstRowFirstColumn="0" w:firstRowLastColumn="0" w:lastRowFirstColumn="0" w:lastRowLastColumn="0"/>
+          <w:trHeight w:val="227"/>
         </w:trPr>
         <w:tc>
           <w:tcPr>
             <w:cnfStyle w:val="001000000000" w:firstRow="0" w:lastRow="0" w:firstColumn="1" w:lastColumn="0" w:oddVBand="0" w:evenVBand="0" w:oddHBand="0" w:evenHBand="0" w:firstRowFirstColumn="0" w:firstRowLastColumn="0" w:lastRowFirstColumn="0" w:lastRowLastColumn="0"/>
-            <w:tcW w:w="851" w:type="dxa"/>
+            <w:tcW w:w="544" w:type="dxa"/>
           </w:tcPr>
           <w:p>
             <w:r>
@@ -620,20 +662,17 @@
         </w:tc>
         <w:tc>
           <w:tcPr>
-            <w:tcW w:w="4106" w:type="dxa"/>
+            <w:tcW w:w="3291" w:type="dxa"/>
           </w:tcPr>
           <w:p>
             <w:pPr>
               <w:cnfStyle w:val="000000100000" w:firstRow="0" w:lastRow="0" w:firstColumn="0" w:lastColumn="0" w:oddVBand="0" w:evenVBand="0" w:oddHBand="1" w:evenHBand="0" w:firstRowFirstColumn="0" w:firstRowLastColumn="0" w:lastRowFirstColumn="0" w:lastRowLastColumn="0"/>
             </w:pPr>
-            <w:r>
-              <w:t>{% endfor %}</w:t>
-            </w:r>
-          </w:p>
-        </w:tc>
-        <w:tc>
-          <w:tcPr>
-            <w:tcW w:w="2548" w:type="dxa"/>
+          </w:p>
+        </w:tc>
+        <w:tc>
+          <w:tcPr>
+            <w:tcW w:w="2041" w:type="dxa"/>
           </w:tcPr>
           <w:p>
             <w:pPr>
@@ -643,7 +682,17 @@
         </w:tc>
         <w:tc>
           <w:tcPr>
-            <w:tcW w:w="2843" w:type="dxa"/>
+            <w:tcW w:w="2047" w:type="dxa"/>
+          </w:tcPr>
+          <w:p>
+            <w:pPr>
+              <w:cnfStyle w:val="000000100000" w:firstRow="0" w:lastRow="0" w:firstColumn="0" w:lastColumn="0" w:oddVBand="0" w:evenVBand="0" w:oddHBand="1" w:evenHBand="0" w:firstRowFirstColumn="0" w:firstRowLastColumn="0" w:lastRowFirstColumn="0" w:lastRowLastColumn="0"/>
+            </w:pPr>
+          </w:p>
+        </w:tc>
+        <w:tc>
+          <w:tcPr>
+            <w:tcW w:w="2420" w:type="dxa"/>
           </w:tcPr>
           <w:p>
             <w:pPr>
@@ -653,16 +702,19 @@
         </w:tc>
       </w:tr>
       <w:tr>
+        <w:trPr>
+          <w:trHeight w:val="327"/>
+        </w:trPr>
         <w:tc>
           <w:tcPr>
             <w:cnfStyle w:val="001000000000" w:firstRow="0" w:lastRow="0" w:firstColumn="1" w:lastColumn="0" w:oddVBand="0" w:evenVBand="0" w:oddHBand="0" w:evenHBand="0" w:firstRowFirstColumn="0" w:firstRowLastColumn="0" w:lastRowFirstColumn="0" w:lastRowLastColumn="0"/>
-            <w:tcW w:w="851" w:type="dxa"/>
+            <w:tcW w:w="544" w:type="dxa"/>
           </w:tcPr>
           <w:p/>
         </w:tc>
         <w:tc>
           <w:tcPr>
-            <w:tcW w:w="6654" w:type="dxa"/>
+            <w:tcW w:w="5332" w:type="dxa"/>
             <w:gridSpan w:val="2"/>
           </w:tcPr>
           <w:p>
@@ -681,7 +733,18 @@
         </w:tc>
         <w:tc>
           <w:tcPr>
-            <w:tcW w:w="2843" w:type="dxa"/>
+            <w:tcW w:w="2047" w:type="dxa"/>
+          </w:tcPr>
+          <w:p>
+            <w:pPr>
+              <w:jc w:val="center"/>
+              <w:cnfStyle w:val="000000000000" w:firstRow="0" w:lastRow="0" w:firstColumn="0" w:lastColumn="0" w:oddVBand="0" w:evenVBand="0" w:oddHBand="0" w:evenHBand="0" w:firstRowFirstColumn="0" w:firstRowLastColumn="0" w:lastRowFirstColumn="0" w:lastRowLastColumn="0"/>
+            </w:pPr>
+          </w:p>
+        </w:tc>
+        <w:tc>
+          <w:tcPr>
+            <w:tcW w:w="2420" w:type="dxa"/>
           </w:tcPr>
           <w:p>
             <w:pPr>
@@ -703,12 +766,12 @@
       <w:tr>
         <w:trPr>
           <w:cnfStyle w:val="000000100000" w:firstRow="0" w:lastRow="0" w:firstColumn="0" w:lastColumn="0" w:oddVBand="0" w:evenVBand="0" w:oddHBand="1" w:evenHBand="0" w:firstRowFirstColumn="0" w:firstRowLastColumn="0" w:lastRowFirstColumn="0" w:lastRowLastColumn="0"/>
-          <w:trHeight w:val="59"/>
+          <w:trHeight w:val="49"/>
         </w:trPr>
         <w:tc>
           <w:tcPr>
             <w:cnfStyle w:val="001000000000" w:firstRow="0" w:lastRow="0" w:firstColumn="1" w:lastColumn="0" w:oddVBand="0" w:evenVBand="0" w:oddHBand="0" w:evenHBand="0" w:firstRowFirstColumn="0" w:firstRowLastColumn="0" w:lastRowFirstColumn="0" w:lastRowLastColumn="0"/>
-            <w:tcW w:w="4957" w:type="dxa"/>
+            <w:tcW w:w="3835" w:type="dxa"/>
             <w:gridSpan w:val="2"/>
             <w:vMerge w:val="restart"/>
           </w:tcPr>
@@ -758,7 +821,7 @@
         </w:tc>
         <w:tc>
           <w:tcPr>
-            <w:tcW w:w="2548" w:type="dxa"/>
+            <w:tcW w:w="2041" w:type="dxa"/>
           </w:tcPr>
           <w:p>
             <w:pPr>
@@ -771,7 +834,18 @@
         </w:tc>
         <w:tc>
           <w:tcPr>
-            <w:tcW w:w="2843" w:type="dxa"/>
+            <w:tcW w:w="2047" w:type="dxa"/>
+          </w:tcPr>
+          <w:p>
+            <w:pPr>
+              <w:jc w:val="center"/>
+              <w:cnfStyle w:val="000000100000" w:firstRow="0" w:lastRow="0" w:firstColumn="0" w:lastColumn="0" w:oddVBand="0" w:evenVBand="0" w:oddHBand="1" w:evenHBand="0" w:firstRowFirstColumn="0" w:firstRowLastColumn="0" w:lastRowFirstColumn="0" w:lastRowLastColumn="0"/>
+            </w:pPr>
+          </w:p>
+        </w:tc>
+        <w:tc>
+          <w:tcPr>
+            <w:tcW w:w="2420" w:type="dxa"/>
           </w:tcPr>
           <w:p>
             <w:pPr>
@@ -792,12 +866,12 @@
       </w:tr>
       <w:tr>
         <w:trPr>
-          <w:trHeight w:val="57"/>
+          <w:trHeight w:val="47"/>
         </w:trPr>
         <w:tc>
           <w:tcPr>
             <w:cnfStyle w:val="001000000000" w:firstRow="0" w:lastRow="0" w:firstColumn="1" w:lastColumn="0" w:oddVBand="0" w:evenVBand="0" w:oddHBand="0" w:evenHBand="0" w:firstRowFirstColumn="0" w:firstRowLastColumn="0" w:lastRowFirstColumn="0" w:lastRowLastColumn="0"/>
-            <w:tcW w:w="4957" w:type="dxa"/>
+            <w:tcW w:w="3835" w:type="dxa"/>
             <w:gridSpan w:val="2"/>
             <w:vMerge/>
           </w:tcPr>
@@ -812,7 +886,7 @@
         </w:tc>
         <w:tc>
           <w:tcPr>
-            <w:tcW w:w="2548" w:type="dxa"/>
+            <w:tcW w:w="2041" w:type="dxa"/>
           </w:tcPr>
           <w:p>
             <w:pPr>
@@ -825,7 +899,18 @@
         </w:tc>
         <w:tc>
           <w:tcPr>
-            <w:tcW w:w="2843" w:type="dxa"/>
+            <w:tcW w:w="2047" w:type="dxa"/>
+          </w:tcPr>
+          <w:p>
+            <w:pPr>
+              <w:jc w:val="center"/>
+              <w:cnfStyle w:val="000000000000" w:firstRow="0" w:lastRow="0" w:firstColumn="0" w:lastColumn="0" w:oddVBand="0" w:evenVBand="0" w:oddHBand="0" w:evenHBand="0" w:firstRowFirstColumn="0" w:firstRowLastColumn="0" w:lastRowFirstColumn="0" w:lastRowLastColumn="0"/>
+            </w:pPr>
+          </w:p>
+        </w:tc>
+        <w:tc>
+          <w:tcPr>
+            <w:tcW w:w="2420" w:type="dxa"/>
           </w:tcPr>
           <w:p>
             <w:pPr>
@@ -847,12 +932,12 @@
       <w:tr>
         <w:trPr>
           <w:cnfStyle w:val="000000100000" w:firstRow="0" w:lastRow="0" w:firstColumn="0" w:lastColumn="0" w:oddVBand="0" w:evenVBand="0" w:oddHBand="1" w:evenHBand="0" w:firstRowFirstColumn="0" w:firstRowLastColumn="0" w:lastRowFirstColumn="0" w:lastRowLastColumn="0"/>
-          <w:trHeight w:val="50"/>
+          <w:trHeight w:val="42"/>
         </w:trPr>
         <w:tc>
           <w:tcPr>
             <w:cnfStyle w:val="001000000000" w:firstRow="0" w:lastRow="0" w:firstColumn="1" w:lastColumn="0" w:oddVBand="0" w:evenVBand="0" w:oddHBand="0" w:evenHBand="0" w:firstRowFirstColumn="0" w:firstRowLastColumn="0" w:lastRowFirstColumn="0" w:lastRowLastColumn="0"/>
-            <w:tcW w:w="4957" w:type="dxa"/>
+            <w:tcW w:w="3835" w:type="dxa"/>
             <w:gridSpan w:val="2"/>
             <w:vMerge/>
           </w:tcPr>
@@ -867,7 +952,7 @@
         </w:tc>
         <w:tc>
           <w:tcPr>
-            <w:tcW w:w="2548" w:type="dxa"/>
+            <w:tcW w:w="2041" w:type="dxa"/>
           </w:tcPr>
           <w:p>
             <w:pPr>
@@ -888,33 +973,47 @@
         </w:tc>
         <w:tc>
           <w:tcPr>
-            <w:tcW w:w="2843" w:type="dxa"/>
+            <w:tcW w:w="2047" w:type="dxa"/>
           </w:tcPr>
           <w:p>
             <w:pPr>
               <w:jc w:val="center"/>
               <w:cnfStyle w:val="000000100000" w:firstRow="0" w:lastRow="0" w:firstColumn="0" w:lastColumn="0" w:oddVBand="0" w:evenVBand="0" w:oddHBand="1" w:evenHBand="0" w:firstRowFirstColumn="0" w:firstRowLastColumn="0" w:lastRowFirstColumn="0" w:lastRowLastColumn="0"/>
             </w:pPr>
-            <w:r>
-              <w:t>{{</w:t>
-            </w:r>
-            <w:r>
-              <w:t>discounted_price</w:t>
-            </w:r>
-            <w:r>
-              <w:t>}}</w:t>
+          </w:p>
+        </w:tc>
+        <w:tc>
+          <w:tcPr>
+            <w:tcW w:w="2420" w:type="dxa"/>
+            <w:vAlign w:val="center"/>
+          </w:tcPr>
+          <w:p>
+            <w:pPr>
+              <w:jc w:val="center"/>
+              <w:cnfStyle w:val="000000100000" w:firstRow="0" w:lastRow="0" w:firstColumn="0" w:lastColumn="0" w:oddVBand="0" w:evenVBand="0" w:oddHBand="1" w:evenHBand="0" w:firstRowFirstColumn="0" w:firstRowLastColumn="0" w:lastRowFirstColumn="0" w:lastRowLastColumn="0"/>
+              <w:rPr>
+                <w:sz w:val="28"/>
+                <w:szCs w:val="26"/>
+              </w:rPr>
+            </w:pPr>
+            <w:r>
+              <w:rPr>
+                <w:sz w:val="28"/>
+                <w:szCs w:val="26"/>
+              </w:rPr>
+              <w:t>{{discounted_price}}</w:t>
             </w:r>
           </w:p>
         </w:tc>
       </w:tr>
       <w:tr>
         <w:trPr>
-          <w:trHeight w:val="57"/>
+          <w:trHeight w:val="47"/>
         </w:trPr>
         <w:tc>
           <w:tcPr>
             <w:cnfStyle w:val="001000000000" w:firstRow="0" w:lastRow="0" w:firstColumn="1" w:lastColumn="0" w:oddVBand="0" w:evenVBand="0" w:oddHBand="0" w:evenHBand="0" w:firstRowFirstColumn="0" w:firstRowLastColumn="0" w:lastRowFirstColumn="0" w:lastRowLastColumn="0"/>
-            <w:tcW w:w="4957" w:type="dxa"/>
+            <w:tcW w:w="3835" w:type="dxa"/>
             <w:gridSpan w:val="2"/>
             <w:vMerge w:val="restart"/>
           </w:tcPr>
@@ -924,52 +1023,46 @@
                 <w:b w:val="0"/>
                 <w:bCs w:val="0"/>
               </w:rPr>
-              <w:t>Seal &amp; Signa</w:t>
-            </w:r>
-            <w:r>
+              <w:t>Seal &amp; Signature:</w:t>
+            </w:r>
+          </w:p>
+          <w:p/>
+          <w:p>
+            <w:pPr>
               <w:rPr>
                 <w:b w:val="0"/>
                 <w:bCs w:val="0"/>
               </w:rPr>
-              <w:t>ture</w:t>
-            </w:r>
-            <w:r>
-              <w:rPr>
-                <w:b w:val="0"/>
-                <w:bCs w:val="0"/>
-              </w:rPr>
-              <w:t>:</w:t>
-            </w:r>
-          </w:p>
-          <w:p/>
-          <w:p>
-            <w:pPr>
-              <w:rPr>
-                <w:b w:val="0"/>
-                <w:bCs w:val="0"/>
-              </w:rPr>
-            </w:pPr>
-          </w:p>
-        </w:tc>
-        <w:tc>
-          <w:tcPr>
-            <w:tcW w:w="2548" w:type="dxa"/>
+            </w:pPr>
+          </w:p>
+        </w:tc>
+        <w:tc>
+          <w:tcPr>
+            <w:tcW w:w="2041" w:type="dxa"/>
           </w:tcPr>
           <w:p>
             <w:pPr>
               <w:cnfStyle w:val="000000000000" w:firstRow="0" w:lastRow="0" w:firstColumn="0" w:lastColumn="0" w:oddVBand="0" w:evenVBand="0" w:oddHBand="0" w:evenHBand="0" w:firstRowFirstColumn="0" w:firstRowLastColumn="0" w:lastRowFirstColumn="0" w:lastRowLastColumn="0"/>
             </w:pPr>
             <w:r>
-              <w:t xml:space="preserve">Advance </w:t>
-            </w:r>
-            <w:r>
-              <w:t>Received</w:t>
-            </w:r>
-          </w:p>
-        </w:tc>
-        <w:tc>
-          <w:tcPr>
-            <w:tcW w:w="2843" w:type="dxa"/>
+              <w:t>Advance Received</w:t>
+            </w:r>
+          </w:p>
+        </w:tc>
+        <w:tc>
+          <w:tcPr>
+            <w:tcW w:w="2047" w:type="dxa"/>
+          </w:tcPr>
+          <w:p>
+            <w:pPr>
+              <w:jc w:val="center"/>
+              <w:cnfStyle w:val="000000000000" w:firstRow="0" w:lastRow="0" w:firstColumn="0" w:lastColumn="0" w:oddVBand="0" w:evenVBand="0" w:oddHBand="0" w:evenHBand="0" w:firstRowFirstColumn="0" w:firstRowLastColumn="0" w:lastRowFirstColumn="0" w:lastRowLastColumn="0"/>
+            </w:pPr>
+          </w:p>
+        </w:tc>
+        <w:tc>
+          <w:tcPr>
+            <w:tcW w:w="2420" w:type="dxa"/>
           </w:tcPr>
           <w:p>
             <w:pPr>
@@ -991,12 +1084,12 @@
       <w:tr>
         <w:trPr>
           <w:cnfStyle w:val="000000100000" w:firstRow="0" w:lastRow="0" w:firstColumn="0" w:lastColumn="0" w:oddVBand="0" w:evenVBand="0" w:oddHBand="1" w:evenHBand="0" w:firstRowFirstColumn="0" w:firstRowLastColumn="0" w:lastRowFirstColumn="0" w:lastRowLastColumn="0"/>
-          <w:trHeight w:val="57"/>
+          <w:trHeight w:val="47"/>
         </w:trPr>
         <w:tc>
           <w:tcPr>
             <w:cnfStyle w:val="001000000000" w:firstRow="0" w:lastRow="0" w:firstColumn="1" w:lastColumn="0" w:oddVBand="0" w:evenVBand="0" w:oddHBand="0" w:evenHBand="0" w:firstRowFirstColumn="0" w:firstRowLastColumn="0" w:lastRowFirstColumn="0" w:lastRowLastColumn="0"/>
-            <w:tcW w:w="4957" w:type="dxa"/>
+            <w:tcW w:w="3835" w:type="dxa"/>
             <w:gridSpan w:val="2"/>
             <w:vMerge/>
           </w:tcPr>
@@ -1012,7 +1105,7 @@
         </w:tc>
         <w:tc>
           <w:tcPr>
-            <w:tcW w:w="2548" w:type="dxa"/>
+            <w:tcW w:w="2041" w:type="dxa"/>
           </w:tcPr>
           <w:p>
             <w:pPr>
@@ -1025,7 +1118,18 @@
         </w:tc>
         <w:tc>
           <w:tcPr>
-            <w:tcW w:w="2843" w:type="dxa"/>
+            <w:tcW w:w="2047" w:type="dxa"/>
+          </w:tcPr>
+          <w:p>
+            <w:pPr>
+              <w:jc w:val="center"/>
+              <w:cnfStyle w:val="000000100000" w:firstRow="0" w:lastRow="0" w:firstColumn="0" w:lastColumn="0" w:oddVBand="0" w:evenVBand="0" w:oddHBand="1" w:evenHBand="0" w:firstRowFirstColumn="0" w:firstRowLastColumn="0" w:lastRowFirstColumn="0" w:lastRowLastColumn="0"/>
+            </w:pPr>
+          </w:p>
+        </w:tc>
+        <w:tc>
+          <w:tcPr>
+            <w:tcW w:w="2420" w:type="dxa"/>
           </w:tcPr>
           <w:p>
             <w:pPr>
@@ -1046,12 +1150,12 @@
       </w:tr>
       <w:tr>
         <w:trPr>
-          <w:trHeight w:val="330"/>
+          <w:trHeight w:val="277"/>
         </w:trPr>
         <w:tc>
           <w:tcPr>
             <w:cnfStyle w:val="001000000000" w:firstRow="0" w:lastRow="0" w:firstColumn="1" w:lastColumn="0" w:oddVBand="0" w:evenVBand="0" w:oddHBand="0" w:evenHBand="0" w:firstRowFirstColumn="0" w:firstRowLastColumn="0" w:lastRowFirstColumn="0" w:lastRowLastColumn="0"/>
-            <w:tcW w:w="4957" w:type="dxa"/>
+            <w:tcW w:w="3835" w:type="dxa"/>
             <w:gridSpan w:val="2"/>
             <w:vMerge/>
           </w:tcPr>
@@ -1067,7 +1171,7 @@
         </w:tc>
         <w:tc>
           <w:tcPr>
-            <w:tcW w:w="2548" w:type="dxa"/>
+            <w:tcW w:w="2041" w:type="dxa"/>
           </w:tcPr>
           <w:p>
             <w:pPr>
@@ -1080,7 +1184,18 @@
         </w:tc>
         <w:tc>
           <w:tcPr>
-            <w:tcW w:w="2843" w:type="dxa"/>
+            <w:tcW w:w="2047" w:type="dxa"/>
+          </w:tcPr>
+          <w:p>
+            <w:pPr>
+              <w:jc w:val="center"/>
+              <w:cnfStyle w:val="000000000000" w:firstRow="0" w:lastRow="0" w:firstColumn="0" w:lastColumn="0" w:oddVBand="0" w:evenVBand="0" w:oddHBand="0" w:evenHBand="0" w:firstRowFirstColumn="0" w:firstRowLastColumn="0" w:lastRowFirstColumn="0" w:lastRowLastColumn="0"/>
+            </w:pPr>
+          </w:p>
+        </w:tc>
+        <w:tc>
+          <w:tcPr>
+            <w:tcW w:w="2420" w:type="dxa"/>
           </w:tcPr>
           <w:p>
             <w:pPr>
@@ -1515,7 +1630,6 @@
   <w:style w:type="character" w:default="1" w:styleId="DefaultParagraphFont">
     <w:name w:val="Default Paragraph Font"/>
     <w:uiPriority w:val="1"/>
-    <w:semiHidden/>
     <w:unhideWhenUsed/>
   </w:style>
   <w:style w:type="table" w:default="1" w:styleId="TableNormal">

</xml_diff>